<commit_message>
Comentarios e inicio memoria
</commit_message>
<xml_diff>
--- a/IA (Pareja 4)/Practica 2/Práctica 2 - Memoria.docx
+++ b/IA (Pareja 4)/Practica 2/Práctica 2 - Memoria.docx
@@ -1,6 +1,6 @@
 
 <file path=word/document.xml><?xml version="1.0" encoding="utf-8"?>
-<w:document xmlns:wpc="http://schemas.microsoft.com/office/word/2010/wordprocessingCanvas" xmlns:cx="http://schemas.microsoft.com/office/drawing/2014/chartex" xmlns:cx1="http://schemas.microsoft.com/office/drawing/2015/9/8/chartex" xmlns:cx2="http://schemas.microsoft.com/office/drawing/2015/10/21/chartex" xmlns:mc="http://schemas.openxmlformats.org/markup-compatibility/2006" xmlns:o="urn:schemas-microsoft-com:office:office" xmlns:r="http://schemas.openxmlformats.org/officeDocument/2006/relationships" xmlns:m="http://schemas.openxmlformats.org/officeDocument/2006/math" xmlns:v="urn:schemas-microsoft-com:vml" xmlns:wp14="http://schemas.microsoft.com/office/word/2010/wordprocessingDrawing" xmlns:wp="http://schemas.openxmlformats.org/drawingml/2006/wordprocessingDrawing" xmlns:w10="urn:schemas-microsoft-com:office:word" xmlns:w="http://schemas.openxmlformats.org/wordprocessingml/2006/main" xmlns:w14="http://schemas.microsoft.com/office/word/2010/wordml" xmlns:w15="http://schemas.microsoft.com/office/word/2012/wordml" xmlns:w16se="http://schemas.microsoft.com/office/word/2015/wordml/symex" xmlns:wpg="http://schemas.microsoft.com/office/word/2010/wordprocessingGroup" xmlns:wpi="http://schemas.microsoft.com/office/word/2010/wordprocessingInk" xmlns:wne="http://schemas.microsoft.com/office/word/2006/wordml" xmlns:wps="http://schemas.microsoft.com/office/word/2010/wordprocessingShape" mc:Ignorable="w14 w15 w16se wp14">
+<w:document xmlns:wpc="http://schemas.microsoft.com/office/word/2010/wordprocessingCanvas" xmlns:cx="http://schemas.microsoft.com/office/drawing/2014/chartex" xmlns:cx1="http://schemas.microsoft.com/office/drawing/2015/9/8/chartex" xmlns:cx2="http://schemas.microsoft.com/office/drawing/2015/10/21/chartex" xmlns:cx3="http://schemas.microsoft.com/office/drawing/2016/5/9/chartex" xmlns:cx4="http://schemas.microsoft.com/office/drawing/2016/5/10/chartex" xmlns:cx5="http://schemas.microsoft.com/office/drawing/2016/5/11/chartex" xmlns:mc="http://schemas.openxmlformats.org/markup-compatibility/2006" xmlns:o="urn:schemas-microsoft-com:office:office" xmlns:r="http://schemas.openxmlformats.org/officeDocument/2006/relationships" xmlns:m="http://schemas.openxmlformats.org/officeDocument/2006/math" xmlns:v="urn:schemas-microsoft-com:vml" xmlns:wp14="http://schemas.microsoft.com/office/word/2010/wordprocessingDrawing" xmlns:wp="http://schemas.openxmlformats.org/drawingml/2006/wordprocessingDrawing" xmlns:w10="urn:schemas-microsoft-com:office:word" xmlns:w="http://schemas.openxmlformats.org/wordprocessingml/2006/main" xmlns:w14="http://schemas.microsoft.com/office/word/2010/wordml" xmlns:w15="http://schemas.microsoft.com/office/word/2012/wordml" xmlns:w16se="http://schemas.microsoft.com/office/word/2015/wordml/symex" xmlns:wpg="http://schemas.microsoft.com/office/word/2010/wordprocessingGroup" xmlns:wpi="http://schemas.microsoft.com/office/word/2010/wordprocessingInk" xmlns:wne="http://schemas.microsoft.com/office/word/2006/wordml" xmlns:wps="http://schemas.microsoft.com/office/word/2010/wordprocessingShape" mc:Ignorable="w14 w15 w16se wp14">
   <w:body>
     <w:sdt>
       <w:sdtPr>
@@ -766,27 +766,21 @@
         </w:rPr>
         <w:t xml:space="preserve">1 – </w:t>
       </w:r>
-    </w:p>
-    <w:p/>
-    <w:p>
-      <w:pPr>
-        <w:rPr>
-          <w:rFonts w:eastAsiaTheme="minorEastAsia"/>
+      <w:r>
+        <w:rPr>
           <w:b/>
           <w:color w:val="073763" w:themeColor="accent1" w:themeShade="80"/>
-          <w:szCs w:val="24"/>
-          <w:lang w:eastAsia="es-ES"/>
-        </w:rPr>
-      </w:pPr>
-      <w:r>
-        <w:rPr>
-          <w:rFonts w:eastAsiaTheme="minorEastAsia"/>
+          <w:sz w:val="28"/>
+        </w:rPr>
+        <w:t>Test para determinar</w:t>
+      </w:r>
+      <w:r>
+        <w:rPr>
           <w:b/>
           <w:color w:val="073763" w:themeColor="accent1" w:themeShade="80"/>
-          <w:szCs w:val="24"/>
-          <w:lang w:eastAsia="es-ES"/>
-        </w:rPr>
-        <w:t xml:space="preserve">1.1 </w:t>
+          <w:sz w:val="28"/>
+        </w:rPr>
+        <w:t xml:space="preserve"> si se ha alcanzado el objetivo</w:t>
       </w:r>
     </w:p>
     <w:p>
@@ -794,9 +788,887 @@
         <w:pStyle w:val="Prrafodelista"/>
         <w:ind w:left="0"/>
       </w:pPr>
-      <w:r>
-        <w:t xml:space="preserve">Entrada: </w:t>
-      </w:r>
+    </w:p>
+    <w:p>
+      <w:pPr>
+        <w:pStyle w:val="Prrafodelista"/>
+        <w:rPr>
+          <w:rFonts w:ascii="Consolas" w:hAnsi="Consolas"/>
+          <w:sz w:val="18"/>
+        </w:rPr>
+      </w:pPr>
+      <w:r>
+        <w:rPr>
+          <w:rFonts w:ascii="Consolas" w:hAnsi="Consolas"/>
+          <w:sz w:val="18"/>
+        </w:rPr>
+        <w:t>;;;;;;;;;;;;;;;;;;;;;;;;;;;;;;;;;;;;;;;;;;;;;;;;;;;;;;;;;;;;;;;;;</w:t>
+      </w:r>
+    </w:p>
+    <w:p>
+      <w:pPr>
+        <w:pStyle w:val="Prrafodelista"/>
+        <w:rPr>
+          <w:rFonts w:ascii="Consolas" w:hAnsi="Consolas"/>
+          <w:sz w:val="18"/>
+        </w:rPr>
+      </w:pPr>
+      <w:proofErr w:type="gramStart"/>
+      <w:r>
+        <w:rPr>
+          <w:rFonts w:ascii="Consolas" w:hAnsi="Consolas"/>
+          <w:sz w:val="18"/>
+        </w:rPr>
+        <w:t>;;;</w:t>
+      </w:r>
+      <w:proofErr w:type="gramEnd"/>
+      <w:r>
+        <w:rPr>
+          <w:rFonts w:ascii="Consolas" w:hAnsi="Consolas"/>
+          <w:sz w:val="18"/>
+        </w:rPr>
+        <w:tab/>
+        <w:t>f-</w:t>
+      </w:r>
+      <w:proofErr w:type="spellStart"/>
+      <w:r>
+        <w:rPr>
+          <w:rFonts w:ascii="Consolas" w:hAnsi="Consolas"/>
+          <w:sz w:val="18"/>
+        </w:rPr>
+        <w:t>goal</w:t>
+      </w:r>
+      <w:proofErr w:type="spellEnd"/>
+      <w:r>
+        <w:rPr>
+          <w:rFonts w:ascii="Consolas" w:hAnsi="Consolas"/>
+          <w:sz w:val="18"/>
+        </w:rPr>
+        <w:t>-test-</w:t>
+      </w:r>
+      <w:proofErr w:type="spellStart"/>
+      <w:r>
+        <w:rPr>
+          <w:rFonts w:ascii="Consolas" w:hAnsi="Consolas"/>
+          <w:sz w:val="18"/>
+        </w:rPr>
+        <w:t>galaxy</w:t>
+      </w:r>
+      <w:proofErr w:type="spellEnd"/>
+      <w:r>
+        <w:rPr>
+          <w:rFonts w:ascii="Consolas" w:hAnsi="Consolas"/>
+          <w:sz w:val="18"/>
+        </w:rPr>
+        <w:t xml:space="preserve"> (</w:t>
+      </w:r>
+      <w:proofErr w:type="spellStart"/>
+      <w:r>
+        <w:rPr>
+          <w:rFonts w:ascii="Consolas" w:hAnsi="Consolas"/>
+          <w:sz w:val="18"/>
+        </w:rPr>
+        <w:t>state</w:t>
+      </w:r>
+      <w:proofErr w:type="spellEnd"/>
+      <w:r>
+        <w:rPr>
+          <w:rFonts w:ascii="Consolas" w:hAnsi="Consolas"/>
+          <w:sz w:val="18"/>
+        </w:rPr>
+        <w:t xml:space="preserve"> </w:t>
+      </w:r>
+      <w:proofErr w:type="spellStart"/>
+      <w:r>
+        <w:rPr>
+          <w:rFonts w:ascii="Consolas" w:hAnsi="Consolas"/>
+          <w:sz w:val="18"/>
+        </w:rPr>
+        <w:t>planets-destination</w:t>
+      </w:r>
+      <w:proofErr w:type="spellEnd"/>
+      <w:r>
+        <w:rPr>
+          <w:rFonts w:ascii="Consolas" w:hAnsi="Consolas"/>
+          <w:sz w:val="18"/>
+        </w:rPr>
+        <w:t>)</w:t>
+      </w:r>
+    </w:p>
+    <w:p>
+      <w:pPr>
+        <w:pStyle w:val="Prrafodelista"/>
+        <w:rPr>
+          <w:rFonts w:ascii="Consolas" w:hAnsi="Consolas"/>
+          <w:sz w:val="18"/>
+        </w:rPr>
+      </w:pPr>
+      <w:proofErr w:type="gramStart"/>
+      <w:r>
+        <w:rPr>
+          <w:rFonts w:ascii="Consolas" w:hAnsi="Consolas"/>
+          <w:sz w:val="18"/>
+        </w:rPr>
+        <w:t>;;;</w:t>
+      </w:r>
+      <w:proofErr w:type="gramEnd"/>
+      <w:r>
+        <w:rPr>
+          <w:rFonts w:ascii="Consolas" w:hAnsi="Consolas"/>
+          <w:sz w:val="18"/>
+        </w:rPr>
+        <w:tab/>
+        <w:t>Comprueba si se ha alcanzado el objetivo.</w:t>
+      </w:r>
+    </w:p>
+    <w:p>
+      <w:pPr>
+        <w:pStyle w:val="Prrafodelista"/>
+        <w:rPr>
+          <w:rFonts w:ascii="Consolas" w:hAnsi="Consolas"/>
+          <w:sz w:val="18"/>
+        </w:rPr>
+      </w:pPr>
+      <w:r>
+        <w:rPr>
+          <w:rFonts w:ascii="Consolas" w:hAnsi="Consolas"/>
+          <w:sz w:val="18"/>
+        </w:rPr>
+        <w:t>;;;</w:t>
+      </w:r>
+    </w:p>
+    <w:p>
+      <w:pPr>
+        <w:pStyle w:val="Prrafodelista"/>
+        <w:rPr>
+          <w:rFonts w:ascii="Consolas" w:hAnsi="Consolas"/>
+          <w:sz w:val="18"/>
+        </w:rPr>
+      </w:pPr>
+      <w:proofErr w:type="gramStart"/>
+      <w:r>
+        <w:rPr>
+          <w:rFonts w:ascii="Consolas" w:hAnsi="Consolas"/>
+          <w:sz w:val="18"/>
+        </w:rPr>
+        <w:t>;;;</w:t>
+      </w:r>
+      <w:proofErr w:type="gramEnd"/>
+      <w:r>
+        <w:rPr>
+          <w:rFonts w:ascii="Consolas" w:hAnsi="Consolas"/>
+          <w:sz w:val="18"/>
+        </w:rPr>
+        <w:tab/>
+        <w:t>INPUT:</w:t>
+      </w:r>
+    </w:p>
+    <w:p>
+      <w:pPr>
+        <w:pStyle w:val="Prrafodelista"/>
+        <w:rPr>
+          <w:rFonts w:ascii="Consolas" w:hAnsi="Consolas"/>
+          <w:sz w:val="18"/>
+        </w:rPr>
+      </w:pPr>
+      <w:proofErr w:type="gramStart"/>
+      <w:r>
+        <w:rPr>
+          <w:rFonts w:ascii="Consolas" w:hAnsi="Consolas"/>
+          <w:sz w:val="18"/>
+        </w:rPr>
+        <w:t>;;;</w:t>
+      </w:r>
+      <w:proofErr w:type="gramEnd"/>
+      <w:r>
+        <w:rPr>
+          <w:rFonts w:ascii="Consolas" w:hAnsi="Consolas"/>
+          <w:sz w:val="18"/>
+        </w:rPr>
+        <w:tab/>
+      </w:r>
+      <w:r>
+        <w:rPr>
+          <w:rFonts w:ascii="Consolas" w:hAnsi="Consolas"/>
+          <w:sz w:val="18"/>
+        </w:rPr>
+        <w:tab/>
+      </w:r>
+      <w:proofErr w:type="spellStart"/>
+      <w:r>
+        <w:rPr>
+          <w:rFonts w:ascii="Consolas" w:hAnsi="Consolas"/>
+          <w:sz w:val="18"/>
+        </w:rPr>
+        <w:t>state</w:t>
+      </w:r>
+      <w:proofErr w:type="spellEnd"/>
+      <w:r>
+        <w:rPr>
+          <w:rFonts w:ascii="Consolas" w:hAnsi="Consolas"/>
+          <w:sz w:val="18"/>
+        </w:rPr>
+        <w:t>: Estado que se quiere comprobar si es objetivo</w:t>
+      </w:r>
+    </w:p>
+    <w:p>
+      <w:pPr>
+        <w:pStyle w:val="Prrafodelista"/>
+        <w:rPr>
+          <w:rFonts w:ascii="Consolas" w:hAnsi="Consolas"/>
+          <w:sz w:val="18"/>
+        </w:rPr>
+      </w:pPr>
+      <w:proofErr w:type="gramStart"/>
+      <w:r>
+        <w:rPr>
+          <w:rFonts w:ascii="Consolas" w:hAnsi="Consolas"/>
+          <w:sz w:val="18"/>
+        </w:rPr>
+        <w:t>;;;</w:t>
+      </w:r>
+      <w:proofErr w:type="gramEnd"/>
+      <w:r>
+        <w:rPr>
+          <w:rFonts w:ascii="Consolas" w:hAnsi="Consolas"/>
+          <w:sz w:val="18"/>
+        </w:rPr>
+        <w:tab/>
+      </w:r>
+      <w:r>
+        <w:rPr>
+          <w:rFonts w:ascii="Consolas" w:hAnsi="Consolas"/>
+          <w:sz w:val="18"/>
+        </w:rPr>
+        <w:tab/>
+      </w:r>
+      <w:proofErr w:type="spellStart"/>
+      <w:r>
+        <w:rPr>
+          <w:rFonts w:ascii="Consolas" w:hAnsi="Consolas"/>
+          <w:sz w:val="18"/>
+        </w:rPr>
+        <w:t>planets-destination</w:t>
+      </w:r>
+      <w:proofErr w:type="spellEnd"/>
+      <w:r>
+        <w:rPr>
+          <w:rFonts w:ascii="Consolas" w:hAnsi="Consolas"/>
+          <w:sz w:val="18"/>
+        </w:rPr>
+        <w:t>: Lista que contiene los planetas destino</w:t>
+      </w:r>
+    </w:p>
+    <w:p>
+      <w:pPr>
+        <w:pStyle w:val="Prrafodelista"/>
+        <w:rPr>
+          <w:rFonts w:ascii="Consolas" w:hAnsi="Consolas"/>
+          <w:sz w:val="18"/>
+        </w:rPr>
+      </w:pPr>
+      <w:proofErr w:type="gramStart"/>
+      <w:r>
+        <w:rPr>
+          <w:rFonts w:ascii="Consolas" w:hAnsi="Consolas"/>
+          <w:sz w:val="18"/>
+        </w:rPr>
+        <w:t>;;;</w:t>
+      </w:r>
+      <w:proofErr w:type="gramEnd"/>
+      <w:r>
+        <w:rPr>
+          <w:rFonts w:ascii="Consolas" w:hAnsi="Consolas"/>
+          <w:sz w:val="18"/>
+        </w:rPr>
+        <w:tab/>
+        <w:t>OUTPUT:</w:t>
+      </w:r>
+    </w:p>
+    <w:p>
+      <w:pPr>
+        <w:pStyle w:val="Prrafodelista"/>
+        <w:rPr>
+          <w:rFonts w:ascii="Consolas" w:hAnsi="Consolas"/>
+          <w:sz w:val="18"/>
+        </w:rPr>
+      </w:pPr>
+      <w:proofErr w:type="gramStart"/>
+      <w:r>
+        <w:rPr>
+          <w:rFonts w:ascii="Consolas" w:hAnsi="Consolas"/>
+          <w:sz w:val="18"/>
+        </w:rPr>
+        <w:t>;;;</w:t>
+      </w:r>
+      <w:proofErr w:type="gramEnd"/>
+      <w:r>
+        <w:rPr>
+          <w:rFonts w:ascii="Consolas" w:hAnsi="Consolas"/>
+          <w:sz w:val="18"/>
+        </w:rPr>
+        <w:tab/>
+      </w:r>
+      <w:r>
+        <w:rPr>
+          <w:rFonts w:ascii="Consolas" w:hAnsi="Consolas"/>
+          <w:sz w:val="18"/>
+        </w:rPr>
+        <w:tab/>
+        <w:t>T si el estado es el objetivo o NIL en caso contrario</w:t>
+      </w:r>
+    </w:p>
+    <w:p>
+      <w:pPr>
+        <w:pStyle w:val="Prrafodelista"/>
+        <w:rPr>
+          <w:rFonts w:ascii="Consolas" w:hAnsi="Consolas"/>
+          <w:sz w:val="18"/>
+        </w:rPr>
+      </w:pPr>
+      <w:r>
+        <w:rPr>
+          <w:rFonts w:ascii="Consolas" w:hAnsi="Consolas"/>
+          <w:sz w:val="18"/>
+        </w:rPr>
+        <w:t>;;;</w:t>
+      </w:r>
+    </w:p>
+    <w:p>
+      <w:pPr>
+        <w:pStyle w:val="Prrafodelista"/>
+        <w:rPr>
+          <w:rFonts w:ascii="Consolas" w:hAnsi="Consolas"/>
+          <w:sz w:val="18"/>
+        </w:rPr>
+      </w:pPr>
+      <w:r>
+        <w:rPr>
+          <w:rFonts w:ascii="Consolas" w:hAnsi="Consolas"/>
+          <w:sz w:val="18"/>
+        </w:rPr>
+        <w:t>(</w:t>
+      </w:r>
+      <w:proofErr w:type="spellStart"/>
+      <w:r>
+        <w:rPr>
+          <w:rFonts w:ascii="Consolas" w:hAnsi="Consolas"/>
+          <w:sz w:val="18"/>
+        </w:rPr>
+        <w:t>defun</w:t>
+      </w:r>
+      <w:proofErr w:type="spellEnd"/>
+      <w:r>
+        <w:rPr>
+          <w:rFonts w:ascii="Consolas" w:hAnsi="Consolas"/>
+          <w:sz w:val="18"/>
+        </w:rPr>
+        <w:t xml:space="preserve"> f-</w:t>
+      </w:r>
+      <w:proofErr w:type="spellStart"/>
+      <w:r>
+        <w:rPr>
+          <w:rFonts w:ascii="Consolas" w:hAnsi="Consolas"/>
+          <w:sz w:val="18"/>
+        </w:rPr>
+        <w:t>goal</w:t>
+      </w:r>
+      <w:proofErr w:type="spellEnd"/>
+      <w:r>
+        <w:rPr>
+          <w:rFonts w:ascii="Consolas" w:hAnsi="Consolas"/>
+          <w:sz w:val="18"/>
+        </w:rPr>
+        <w:t>-test-</w:t>
+      </w:r>
+      <w:proofErr w:type="spellStart"/>
+      <w:r>
+        <w:rPr>
+          <w:rFonts w:ascii="Consolas" w:hAnsi="Consolas"/>
+          <w:sz w:val="18"/>
+        </w:rPr>
+        <w:t>galaxy</w:t>
+      </w:r>
+      <w:proofErr w:type="spellEnd"/>
+      <w:r>
+        <w:rPr>
+          <w:rFonts w:ascii="Consolas" w:hAnsi="Consolas"/>
+          <w:sz w:val="18"/>
+        </w:rPr>
+        <w:t xml:space="preserve"> (</w:t>
+      </w:r>
+      <w:proofErr w:type="spellStart"/>
+      <w:r>
+        <w:rPr>
+          <w:rFonts w:ascii="Consolas" w:hAnsi="Consolas"/>
+          <w:sz w:val="18"/>
+        </w:rPr>
+        <w:t>state</w:t>
+      </w:r>
+      <w:proofErr w:type="spellEnd"/>
+      <w:r>
+        <w:rPr>
+          <w:rFonts w:ascii="Consolas" w:hAnsi="Consolas"/>
+          <w:sz w:val="18"/>
+        </w:rPr>
+        <w:t xml:space="preserve"> </w:t>
+      </w:r>
+      <w:proofErr w:type="spellStart"/>
+      <w:r>
+        <w:rPr>
+          <w:rFonts w:ascii="Consolas" w:hAnsi="Consolas"/>
+          <w:sz w:val="18"/>
+        </w:rPr>
+        <w:t>planets-destination</w:t>
+      </w:r>
+      <w:proofErr w:type="spellEnd"/>
+      <w:r>
+        <w:rPr>
+          <w:rFonts w:ascii="Consolas" w:hAnsi="Consolas"/>
+          <w:sz w:val="18"/>
+        </w:rPr>
+        <w:t>)</w:t>
+      </w:r>
+    </w:p>
+    <w:p>
+      <w:pPr>
+        <w:pStyle w:val="Prrafodelista"/>
+        <w:rPr>
+          <w:rFonts w:ascii="Consolas" w:hAnsi="Consolas"/>
+          <w:sz w:val="18"/>
+        </w:rPr>
+      </w:pPr>
+      <w:r>
+        <w:rPr>
+          <w:rFonts w:ascii="Consolas" w:hAnsi="Consolas"/>
+          <w:sz w:val="18"/>
+        </w:rPr>
+        <w:tab/>
+        <w:t>(</w:t>
+      </w:r>
+      <w:proofErr w:type="spellStart"/>
+      <w:r>
+        <w:rPr>
+          <w:rFonts w:ascii="Consolas" w:hAnsi="Consolas"/>
+          <w:sz w:val="18"/>
+        </w:rPr>
+        <w:t>when</w:t>
+      </w:r>
+      <w:proofErr w:type="spellEnd"/>
+      <w:r>
+        <w:rPr>
+          <w:rFonts w:ascii="Consolas" w:hAnsi="Consolas"/>
+          <w:sz w:val="18"/>
+        </w:rPr>
+        <w:t xml:space="preserve"> (</w:t>
+      </w:r>
+      <w:proofErr w:type="spellStart"/>
+      <w:r>
+        <w:rPr>
+          <w:rFonts w:ascii="Consolas" w:hAnsi="Consolas"/>
+          <w:sz w:val="18"/>
+        </w:rPr>
+        <w:t>member</w:t>
+      </w:r>
+      <w:proofErr w:type="spellEnd"/>
+      <w:r>
+        <w:rPr>
+          <w:rFonts w:ascii="Consolas" w:hAnsi="Consolas"/>
+          <w:sz w:val="18"/>
+        </w:rPr>
+        <w:t xml:space="preserve"> </w:t>
+      </w:r>
+      <w:proofErr w:type="spellStart"/>
+      <w:r>
+        <w:rPr>
+          <w:rFonts w:ascii="Consolas" w:hAnsi="Consolas"/>
+          <w:sz w:val="18"/>
+        </w:rPr>
+        <w:t>state</w:t>
+      </w:r>
+      <w:proofErr w:type="spellEnd"/>
+      <w:r>
+        <w:rPr>
+          <w:rFonts w:ascii="Consolas" w:hAnsi="Consolas"/>
+          <w:sz w:val="18"/>
+        </w:rPr>
+        <w:t xml:space="preserve"> </w:t>
+      </w:r>
+      <w:proofErr w:type="spellStart"/>
+      <w:r>
+        <w:rPr>
+          <w:rFonts w:ascii="Consolas" w:hAnsi="Consolas"/>
+          <w:sz w:val="18"/>
+        </w:rPr>
+        <w:t>planets-destination</w:t>
+      </w:r>
+      <w:proofErr w:type="spellEnd"/>
+      <w:r>
+        <w:rPr>
+          <w:rFonts w:ascii="Consolas" w:hAnsi="Consolas"/>
+          <w:sz w:val="18"/>
+        </w:rPr>
+        <w:t>)</w:t>
+      </w:r>
+    </w:p>
+    <w:p>
+      <w:pPr>
+        <w:pStyle w:val="Prrafodelista"/>
+        <w:rPr>
+          <w:rFonts w:ascii="Consolas" w:hAnsi="Consolas"/>
+          <w:sz w:val="18"/>
+        </w:rPr>
+      </w:pPr>
+      <w:r>
+        <w:rPr>
+          <w:rFonts w:ascii="Consolas" w:hAnsi="Consolas"/>
+          <w:sz w:val="18"/>
+        </w:rPr>
+        <w:tab/>
+      </w:r>
+      <w:r>
+        <w:rPr>
+          <w:rFonts w:ascii="Consolas" w:hAnsi="Consolas"/>
+          <w:sz w:val="18"/>
+        </w:rPr>
+        <w:tab/>
+      </w:r>
+      <w:r>
+        <w:rPr>
+          <w:rFonts w:ascii="Consolas" w:hAnsi="Consolas"/>
+          <w:sz w:val="18"/>
+        </w:rPr>
+        <w:tab/>
+        <w:t>t))</w:t>
+      </w:r>
+    </w:p>
+    <w:p>
+      <w:pPr>
+        <w:pStyle w:val="Prrafodelista"/>
+        <w:rPr>
+          <w:rFonts w:ascii="Consolas" w:hAnsi="Consolas"/>
+          <w:sz w:val="18"/>
+        </w:rPr>
+      </w:pPr>
+    </w:p>
+    <w:p>
+      <w:pPr>
+        <w:pStyle w:val="Prrafodelista"/>
+        <w:rPr>
+          <w:rFonts w:ascii="Consolas" w:hAnsi="Consolas"/>
+          <w:sz w:val="18"/>
+        </w:rPr>
+      </w:pPr>
+      <w:proofErr w:type="gramStart"/>
+      <w:r>
+        <w:rPr>
+          <w:rFonts w:ascii="Consolas" w:hAnsi="Consolas"/>
+          <w:sz w:val="18"/>
+        </w:rPr>
+        <w:t>;;;</w:t>
+      </w:r>
+      <w:proofErr w:type="gramEnd"/>
+      <w:r>
+        <w:rPr>
+          <w:rFonts w:ascii="Consolas" w:hAnsi="Consolas"/>
+          <w:sz w:val="18"/>
+        </w:rPr>
+        <w:t xml:space="preserve"> Casos de Prueba</w:t>
+      </w:r>
+    </w:p>
+    <w:p>
+      <w:pPr>
+        <w:pStyle w:val="Prrafodelista"/>
+        <w:rPr>
+          <w:rFonts w:ascii="Consolas" w:hAnsi="Consolas"/>
+          <w:sz w:val="18"/>
+        </w:rPr>
+      </w:pPr>
+      <w:proofErr w:type="gramStart"/>
+      <w:r>
+        <w:rPr>
+          <w:rFonts w:ascii="Consolas" w:hAnsi="Consolas"/>
+          <w:sz w:val="18"/>
+        </w:rPr>
+        <w:t>;;;</w:t>
+      </w:r>
+      <w:proofErr w:type="gramEnd"/>
+      <w:r>
+        <w:rPr>
+          <w:rFonts w:ascii="Consolas" w:hAnsi="Consolas"/>
+          <w:sz w:val="18"/>
+        </w:rPr>
+        <w:t xml:space="preserve"> (f-</w:t>
+      </w:r>
+      <w:proofErr w:type="spellStart"/>
+      <w:r>
+        <w:rPr>
+          <w:rFonts w:ascii="Consolas" w:hAnsi="Consolas"/>
+          <w:sz w:val="18"/>
+        </w:rPr>
+        <w:t>goal</w:t>
+      </w:r>
+      <w:proofErr w:type="spellEnd"/>
+      <w:r>
+        <w:rPr>
+          <w:rFonts w:ascii="Consolas" w:hAnsi="Consolas"/>
+          <w:sz w:val="18"/>
+        </w:rPr>
+        <w:t>-test-</w:t>
+      </w:r>
+      <w:proofErr w:type="spellStart"/>
+      <w:r>
+        <w:rPr>
+          <w:rFonts w:ascii="Consolas" w:hAnsi="Consolas"/>
+          <w:sz w:val="18"/>
+        </w:rPr>
+        <w:t>galaxy</w:t>
+      </w:r>
+      <w:proofErr w:type="spellEnd"/>
+      <w:r>
+        <w:rPr>
+          <w:rFonts w:ascii="Consolas" w:hAnsi="Consolas"/>
+          <w:sz w:val="18"/>
+        </w:rPr>
+        <w:t xml:space="preserve"> '</w:t>
+      </w:r>
+      <w:proofErr w:type="spellStart"/>
+      <w:r>
+        <w:rPr>
+          <w:rFonts w:ascii="Consolas" w:hAnsi="Consolas"/>
+          <w:sz w:val="18"/>
+        </w:rPr>
+        <w:t>Sirtis</w:t>
+      </w:r>
+      <w:proofErr w:type="spellEnd"/>
+      <w:r>
+        <w:rPr>
+          <w:rFonts w:ascii="Consolas" w:hAnsi="Consolas"/>
+          <w:sz w:val="18"/>
+        </w:rPr>
+        <w:t xml:space="preserve"> *</w:t>
+      </w:r>
+      <w:proofErr w:type="spellStart"/>
+      <w:r>
+        <w:rPr>
+          <w:rFonts w:ascii="Consolas" w:hAnsi="Consolas"/>
+          <w:sz w:val="18"/>
+        </w:rPr>
+        <w:t>planets-destination</w:t>
+      </w:r>
+      <w:proofErr w:type="spellEnd"/>
+      <w:r>
+        <w:rPr>
+          <w:rFonts w:ascii="Consolas" w:hAnsi="Consolas"/>
+          <w:sz w:val="18"/>
+        </w:rPr>
+        <w:t>*) ;-&gt; T</w:t>
+      </w:r>
+    </w:p>
+    <w:p>
+      <w:pPr>
+        <w:pStyle w:val="Prrafodelista"/>
+        <w:rPr>
+          <w:rFonts w:ascii="Consolas" w:hAnsi="Consolas"/>
+          <w:sz w:val="18"/>
+        </w:rPr>
+      </w:pPr>
+      <w:proofErr w:type="gramStart"/>
+      <w:r>
+        <w:rPr>
+          <w:rFonts w:ascii="Consolas" w:hAnsi="Consolas"/>
+          <w:sz w:val="18"/>
+        </w:rPr>
+        <w:t>;;;</w:t>
+      </w:r>
+      <w:proofErr w:type="gramEnd"/>
+      <w:r>
+        <w:rPr>
+          <w:rFonts w:ascii="Consolas" w:hAnsi="Consolas"/>
+          <w:sz w:val="18"/>
+        </w:rPr>
+        <w:t xml:space="preserve"> (f-</w:t>
+      </w:r>
+      <w:proofErr w:type="spellStart"/>
+      <w:r>
+        <w:rPr>
+          <w:rFonts w:ascii="Consolas" w:hAnsi="Consolas"/>
+          <w:sz w:val="18"/>
+        </w:rPr>
+        <w:t>goal</w:t>
+      </w:r>
+      <w:proofErr w:type="spellEnd"/>
+      <w:r>
+        <w:rPr>
+          <w:rFonts w:ascii="Consolas" w:hAnsi="Consolas"/>
+          <w:sz w:val="18"/>
+        </w:rPr>
+        <w:t>-test-</w:t>
+      </w:r>
+      <w:proofErr w:type="spellStart"/>
+      <w:r>
+        <w:rPr>
+          <w:rFonts w:ascii="Consolas" w:hAnsi="Consolas"/>
+          <w:sz w:val="18"/>
+        </w:rPr>
+        <w:t>galaxy</w:t>
+      </w:r>
+      <w:proofErr w:type="spellEnd"/>
+      <w:r>
+        <w:rPr>
+          <w:rFonts w:ascii="Consolas" w:hAnsi="Consolas"/>
+          <w:sz w:val="18"/>
+        </w:rPr>
+        <w:t xml:space="preserve"> '</w:t>
+      </w:r>
+      <w:proofErr w:type="spellStart"/>
+      <w:r>
+        <w:rPr>
+          <w:rFonts w:ascii="Consolas" w:hAnsi="Consolas"/>
+          <w:sz w:val="18"/>
+        </w:rPr>
+        <w:t>Avalon</w:t>
+      </w:r>
+      <w:proofErr w:type="spellEnd"/>
+      <w:r>
+        <w:rPr>
+          <w:rFonts w:ascii="Consolas" w:hAnsi="Consolas"/>
+          <w:sz w:val="18"/>
+        </w:rPr>
+        <w:t xml:space="preserve"> *</w:t>
+      </w:r>
+      <w:proofErr w:type="spellStart"/>
+      <w:r>
+        <w:rPr>
+          <w:rFonts w:ascii="Consolas" w:hAnsi="Consolas"/>
+          <w:sz w:val="18"/>
+        </w:rPr>
+        <w:t>planets-destination</w:t>
+      </w:r>
+      <w:proofErr w:type="spellEnd"/>
+      <w:r>
+        <w:rPr>
+          <w:rFonts w:ascii="Consolas" w:hAnsi="Consolas"/>
+          <w:sz w:val="18"/>
+        </w:rPr>
+        <w:t>*) ;-&gt; NIL</w:t>
+      </w:r>
+    </w:p>
+    <w:p>
+      <w:pPr>
+        <w:pStyle w:val="Prrafodelista"/>
+        <w:rPr>
+          <w:rFonts w:ascii="Consolas" w:hAnsi="Consolas"/>
+          <w:sz w:val="18"/>
+        </w:rPr>
+      </w:pPr>
+      <w:proofErr w:type="gramStart"/>
+      <w:r>
+        <w:rPr>
+          <w:rFonts w:ascii="Consolas" w:hAnsi="Consolas"/>
+          <w:sz w:val="18"/>
+        </w:rPr>
+        <w:t>;;;</w:t>
+      </w:r>
+      <w:proofErr w:type="gramEnd"/>
+      <w:r>
+        <w:rPr>
+          <w:rFonts w:ascii="Consolas" w:hAnsi="Consolas"/>
+          <w:sz w:val="18"/>
+        </w:rPr>
+        <w:t xml:space="preserve"> (f-</w:t>
+      </w:r>
+      <w:proofErr w:type="spellStart"/>
+      <w:r>
+        <w:rPr>
+          <w:rFonts w:ascii="Consolas" w:hAnsi="Consolas"/>
+          <w:sz w:val="18"/>
+        </w:rPr>
+        <w:t>goal</w:t>
+      </w:r>
+      <w:proofErr w:type="spellEnd"/>
+      <w:r>
+        <w:rPr>
+          <w:rFonts w:ascii="Consolas" w:hAnsi="Consolas"/>
+          <w:sz w:val="18"/>
+        </w:rPr>
+        <w:t>-test-</w:t>
+      </w:r>
+      <w:proofErr w:type="spellStart"/>
+      <w:r>
+        <w:rPr>
+          <w:rFonts w:ascii="Consolas" w:hAnsi="Consolas"/>
+          <w:sz w:val="18"/>
+        </w:rPr>
+        <w:t>galaxy</w:t>
+      </w:r>
+      <w:proofErr w:type="spellEnd"/>
+      <w:r>
+        <w:rPr>
+          <w:rFonts w:ascii="Consolas" w:hAnsi="Consolas"/>
+          <w:sz w:val="18"/>
+        </w:rPr>
+        <w:t xml:space="preserve"> 'Urano *</w:t>
+      </w:r>
+      <w:proofErr w:type="spellStart"/>
+      <w:r>
+        <w:rPr>
+          <w:rFonts w:ascii="Consolas" w:hAnsi="Consolas"/>
+          <w:sz w:val="18"/>
+        </w:rPr>
+        <w:t>planets-destination</w:t>
+      </w:r>
+      <w:proofErr w:type="spellEnd"/>
+      <w:r>
+        <w:rPr>
+          <w:rFonts w:ascii="Consolas" w:hAnsi="Consolas"/>
+          <w:sz w:val="18"/>
+        </w:rPr>
+        <w:t>*) ;-&gt; NIL</w:t>
+      </w:r>
+    </w:p>
+    <w:p>
+      <w:pPr>
+        <w:pStyle w:val="Prrafodelista"/>
+        <w:ind w:left="0"/>
+        <w:rPr>
+          <w:rFonts w:ascii="Consolas" w:hAnsi="Consolas"/>
+          <w:sz w:val="18"/>
+        </w:rPr>
+      </w:pPr>
+      <w:r>
+        <w:rPr>
+          <w:rFonts w:ascii="Consolas" w:hAnsi="Consolas"/>
+          <w:sz w:val="18"/>
+        </w:rPr>
+        <w:t xml:space="preserve">       </w:t>
+      </w:r>
+      <w:r>
+        <w:rPr>
+          <w:rFonts w:ascii="Consolas" w:hAnsi="Consolas"/>
+          <w:sz w:val="18"/>
+        </w:rPr>
+        <w:t>;;;;;;;;;;;;;;;;;;;;;;;;;;;;;;;;;;;;;;;;;;;;;;;;;;;;;;;;;;;;;;;;;</w:t>
+      </w:r>
+    </w:p>
+    <w:p>
+      <w:pPr>
+        <w:pStyle w:val="Prrafodelista"/>
+        <w:ind w:left="0"/>
+        <w:rPr>
+          <w:rFonts w:ascii="Consolas" w:hAnsi="Consolas"/>
+          <w:sz w:val="18"/>
+        </w:rPr>
+      </w:pPr>
+    </w:p>
+    <w:p>
+      <w:pPr>
+        <w:pStyle w:val="Prrafodelista"/>
+        <w:ind w:left="0"/>
+        <w:rPr>
+          <w:rFonts w:cstheme="minorHAnsi"/>
+        </w:rPr>
+      </w:pPr>
       <w:bookmarkStart w:id="0" w:name="_GoBack"/>
       <w:bookmarkEnd w:id="0"/>
     </w:p>
@@ -825,7 +1697,7 @@
 </file>
 
 <file path=word/endnotes.xml><?xml version="1.0" encoding="utf-8"?>
-<w:endnotes xmlns:wpc="http://schemas.microsoft.com/office/word/2010/wordprocessingCanvas" xmlns:cx="http://schemas.microsoft.com/office/drawing/2014/chartex" xmlns:cx1="http://schemas.microsoft.com/office/drawing/2015/9/8/chartex" xmlns:cx2="http://schemas.microsoft.com/office/drawing/2015/10/21/chartex" xmlns:mc="http://schemas.openxmlformats.org/markup-compatibility/2006" xmlns:o="urn:schemas-microsoft-com:office:office" xmlns:r="http://schemas.openxmlformats.org/officeDocument/2006/relationships" xmlns:m="http://schemas.openxmlformats.org/officeDocument/2006/math" xmlns:v="urn:schemas-microsoft-com:vml" xmlns:wp14="http://schemas.microsoft.com/office/word/2010/wordprocessingDrawing" xmlns:wp="http://schemas.openxmlformats.org/drawingml/2006/wordprocessingDrawing" xmlns:w10="urn:schemas-microsoft-com:office:word" xmlns:w="http://schemas.openxmlformats.org/wordprocessingml/2006/main" xmlns:w14="http://schemas.microsoft.com/office/word/2010/wordml" xmlns:w15="http://schemas.microsoft.com/office/word/2012/wordml" xmlns:w16se="http://schemas.microsoft.com/office/word/2015/wordml/symex" xmlns:wpg="http://schemas.microsoft.com/office/word/2010/wordprocessingGroup" xmlns:wpi="http://schemas.microsoft.com/office/word/2010/wordprocessingInk" xmlns:wne="http://schemas.microsoft.com/office/word/2006/wordml" xmlns:wps="http://schemas.microsoft.com/office/word/2010/wordprocessingShape" mc:Ignorable="w14 w15 w16se wp14">
+<w:endnotes xmlns:wpc="http://schemas.microsoft.com/office/word/2010/wordprocessingCanvas" xmlns:cx="http://schemas.microsoft.com/office/drawing/2014/chartex" xmlns:cx1="http://schemas.microsoft.com/office/drawing/2015/9/8/chartex" xmlns:cx2="http://schemas.microsoft.com/office/drawing/2015/10/21/chartex" xmlns:cx3="http://schemas.microsoft.com/office/drawing/2016/5/9/chartex" xmlns:cx4="http://schemas.microsoft.com/office/drawing/2016/5/10/chartex" xmlns:cx5="http://schemas.microsoft.com/office/drawing/2016/5/11/chartex" xmlns:mc="http://schemas.openxmlformats.org/markup-compatibility/2006" xmlns:o="urn:schemas-microsoft-com:office:office" xmlns:r="http://schemas.openxmlformats.org/officeDocument/2006/relationships" xmlns:m="http://schemas.openxmlformats.org/officeDocument/2006/math" xmlns:v="urn:schemas-microsoft-com:vml" xmlns:wp14="http://schemas.microsoft.com/office/word/2010/wordprocessingDrawing" xmlns:wp="http://schemas.openxmlformats.org/drawingml/2006/wordprocessingDrawing" xmlns:w10="urn:schemas-microsoft-com:office:word" xmlns:w="http://schemas.openxmlformats.org/wordprocessingml/2006/main" xmlns:w14="http://schemas.microsoft.com/office/word/2010/wordml" xmlns:w15="http://schemas.microsoft.com/office/word/2012/wordml" xmlns:w16se="http://schemas.microsoft.com/office/word/2015/wordml/symex" xmlns:wpg="http://schemas.microsoft.com/office/word/2010/wordprocessingGroup" xmlns:wpi="http://schemas.microsoft.com/office/word/2010/wordprocessingInk" xmlns:wne="http://schemas.microsoft.com/office/word/2006/wordml" xmlns:wps="http://schemas.microsoft.com/office/word/2010/wordprocessingShape" mc:Ignorable="w14 w15 w16se wp14">
   <w:endnote w:type="separator" w:id="-1">
     <w:p>
       <w:pPr>
@@ -850,7 +1722,7 @@
 </file>
 
 <file path=word/footer1.xml><?xml version="1.0" encoding="utf-8"?>
-<w:ftr xmlns:wpc="http://schemas.microsoft.com/office/word/2010/wordprocessingCanvas" xmlns:cx="http://schemas.microsoft.com/office/drawing/2014/chartex" xmlns:cx1="http://schemas.microsoft.com/office/drawing/2015/9/8/chartex" xmlns:cx2="http://schemas.microsoft.com/office/drawing/2015/10/21/chartex" xmlns:mc="http://schemas.openxmlformats.org/markup-compatibility/2006" xmlns:o="urn:schemas-microsoft-com:office:office" xmlns:r="http://schemas.openxmlformats.org/officeDocument/2006/relationships" xmlns:m="http://schemas.openxmlformats.org/officeDocument/2006/math" xmlns:v="urn:schemas-microsoft-com:vml" xmlns:wp14="http://schemas.microsoft.com/office/word/2010/wordprocessingDrawing" xmlns:wp="http://schemas.openxmlformats.org/drawingml/2006/wordprocessingDrawing" xmlns:w10="urn:schemas-microsoft-com:office:word" xmlns:w="http://schemas.openxmlformats.org/wordprocessingml/2006/main" xmlns:w14="http://schemas.microsoft.com/office/word/2010/wordml" xmlns:w15="http://schemas.microsoft.com/office/word/2012/wordml" xmlns:w16se="http://schemas.microsoft.com/office/word/2015/wordml/symex" xmlns:wpg="http://schemas.microsoft.com/office/word/2010/wordprocessingGroup" xmlns:wpi="http://schemas.microsoft.com/office/word/2010/wordprocessingInk" xmlns:wne="http://schemas.microsoft.com/office/word/2006/wordml" xmlns:wps="http://schemas.microsoft.com/office/word/2010/wordprocessingShape" mc:Ignorable="w14 w15 w16se wp14">
+<w:ftr xmlns:wpc="http://schemas.microsoft.com/office/word/2010/wordprocessingCanvas" xmlns:cx="http://schemas.microsoft.com/office/drawing/2014/chartex" xmlns:cx1="http://schemas.microsoft.com/office/drawing/2015/9/8/chartex" xmlns:cx2="http://schemas.microsoft.com/office/drawing/2015/10/21/chartex" xmlns:cx3="http://schemas.microsoft.com/office/drawing/2016/5/9/chartex" xmlns:cx4="http://schemas.microsoft.com/office/drawing/2016/5/10/chartex" xmlns:cx5="http://schemas.microsoft.com/office/drawing/2016/5/11/chartex" xmlns:mc="http://schemas.openxmlformats.org/markup-compatibility/2006" xmlns:o="urn:schemas-microsoft-com:office:office" xmlns:r="http://schemas.openxmlformats.org/officeDocument/2006/relationships" xmlns:m="http://schemas.openxmlformats.org/officeDocument/2006/math" xmlns:v="urn:schemas-microsoft-com:vml" xmlns:wp14="http://schemas.microsoft.com/office/word/2010/wordprocessingDrawing" xmlns:wp="http://schemas.openxmlformats.org/drawingml/2006/wordprocessingDrawing" xmlns:w10="urn:schemas-microsoft-com:office:word" xmlns:w="http://schemas.openxmlformats.org/wordprocessingml/2006/main" xmlns:w14="http://schemas.microsoft.com/office/word/2010/wordml" xmlns:w15="http://schemas.microsoft.com/office/word/2012/wordml" xmlns:w16se="http://schemas.microsoft.com/office/word/2015/wordml/symex" xmlns:wpg="http://schemas.microsoft.com/office/word/2010/wordprocessingGroup" xmlns:wpi="http://schemas.microsoft.com/office/word/2010/wordprocessingInk" xmlns:wne="http://schemas.microsoft.com/office/word/2006/wordml" xmlns:wps="http://schemas.microsoft.com/office/word/2010/wordprocessingShape" mc:Ignorable="w14 w15 w16se wp14">
   <w:p>
     <w:pPr>
       <w:pStyle w:val="Piedepgina"/>
@@ -860,7 +1732,7 @@
 </file>
 
 <file path=word/footer2.xml><?xml version="1.0" encoding="utf-8"?>
-<w:ftr xmlns:wpc="http://schemas.microsoft.com/office/word/2010/wordprocessingCanvas" xmlns:cx="http://schemas.microsoft.com/office/drawing/2014/chartex" xmlns:cx1="http://schemas.microsoft.com/office/drawing/2015/9/8/chartex" xmlns:cx2="http://schemas.microsoft.com/office/drawing/2015/10/21/chartex" xmlns:mc="http://schemas.openxmlformats.org/markup-compatibility/2006" xmlns:o="urn:schemas-microsoft-com:office:office" xmlns:r="http://schemas.openxmlformats.org/officeDocument/2006/relationships" xmlns:m="http://schemas.openxmlformats.org/officeDocument/2006/math" xmlns:v="urn:schemas-microsoft-com:vml" xmlns:wp14="http://schemas.microsoft.com/office/word/2010/wordprocessingDrawing" xmlns:wp="http://schemas.openxmlformats.org/drawingml/2006/wordprocessingDrawing" xmlns:w10="urn:schemas-microsoft-com:office:word" xmlns:w="http://schemas.openxmlformats.org/wordprocessingml/2006/main" xmlns:w14="http://schemas.microsoft.com/office/word/2010/wordml" xmlns:w15="http://schemas.microsoft.com/office/word/2012/wordml" xmlns:w16se="http://schemas.microsoft.com/office/word/2015/wordml/symex" xmlns:wpg="http://schemas.microsoft.com/office/word/2010/wordprocessingGroup" xmlns:wpi="http://schemas.microsoft.com/office/word/2010/wordprocessingInk" xmlns:wne="http://schemas.microsoft.com/office/word/2006/wordml" xmlns:wps="http://schemas.microsoft.com/office/word/2010/wordprocessingShape" mc:Ignorable="w14 w15 w16se wp14">
+<w:ftr xmlns:wpc="http://schemas.microsoft.com/office/word/2010/wordprocessingCanvas" xmlns:cx="http://schemas.microsoft.com/office/drawing/2014/chartex" xmlns:cx1="http://schemas.microsoft.com/office/drawing/2015/9/8/chartex" xmlns:cx2="http://schemas.microsoft.com/office/drawing/2015/10/21/chartex" xmlns:cx3="http://schemas.microsoft.com/office/drawing/2016/5/9/chartex" xmlns:cx4="http://schemas.microsoft.com/office/drawing/2016/5/10/chartex" xmlns:cx5="http://schemas.microsoft.com/office/drawing/2016/5/11/chartex" xmlns:mc="http://schemas.openxmlformats.org/markup-compatibility/2006" xmlns:o="urn:schemas-microsoft-com:office:office" xmlns:r="http://schemas.openxmlformats.org/officeDocument/2006/relationships" xmlns:m="http://schemas.openxmlformats.org/officeDocument/2006/math" xmlns:v="urn:schemas-microsoft-com:vml" xmlns:wp14="http://schemas.microsoft.com/office/word/2010/wordprocessingDrawing" xmlns:wp="http://schemas.openxmlformats.org/drawingml/2006/wordprocessingDrawing" xmlns:w10="urn:schemas-microsoft-com:office:word" xmlns:w="http://schemas.openxmlformats.org/wordprocessingml/2006/main" xmlns:w14="http://schemas.microsoft.com/office/word/2010/wordml" xmlns:w15="http://schemas.microsoft.com/office/word/2012/wordml" xmlns:w16se="http://schemas.microsoft.com/office/word/2015/wordml/symex" xmlns:wpg="http://schemas.microsoft.com/office/word/2010/wordprocessingGroup" xmlns:wpi="http://schemas.microsoft.com/office/word/2010/wordprocessingInk" xmlns:wne="http://schemas.microsoft.com/office/word/2006/wordml" xmlns:wps="http://schemas.microsoft.com/office/word/2010/wordprocessingShape" mc:Ignorable="w14 w15 w16se wp14">
   <w:tbl>
     <w:tblPr>
       <w:tblW w:w="5000" w:type="pct"/>
@@ -1045,7 +1917,7 @@
 </file>
 
 <file path=word/footer3.xml><?xml version="1.0" encoding="utf-8"?>
-<w:ftr xmlns:wpc="http://schemas.microsoft.com/office/word/2010/wordprocessingCanvas" xmlns:cx="http://schemas.microsoft.com/office/drawing/2014/chartex" xmlns:cx1="http://schemas.microsoft.com/office/drawing/2015/9/8/chartex" xmlns:cx2="http://schemas.microsoft.com/office/drawing/2015/10/21/chartex" xmlns:mc="http://schemas.openxmlformats.org/markup-compatibility/2006" xmlns:o="urn:schemas-microsoft-com:office:office" xmlns:r="http://schemas.openxmlformats.org/officeDocument/2006/relationships" xmlns:m="http://schemas.openxmlformats.org/officeDocument/2006/math" xmlns:v="urn:schemas-microsoft-com:vml" xmlns:wp14="http://schemas.microsoft.com/office/word/2010/wordprocessingDrawing" xmlns:wp="http://schemas.openxmlformats.org/drawingml/2006/wordprocessingDrawing" xmlns:w10="urn:schemas-microsoft-com:office:word" xmlns:w="http://schemas.openxmlformats.org/wordprocessingml/2006/main" xmlns:w14="http://schemas.microsoft.com/office/word/2010/wordml" xmlns:w15="http://schemas.microsoft.com/office/word/2012/wordml" xmlns:w16se="http://schemas.microsoft.com/office/word/2015/wordml/symex" xmlns:wpg="http://schemas.microsoft.com/office/word/2010/wordprocessingGroup" xmlns:wpi="http://schemas.microsoft.com/office/word/2010/wordprocessingInk" xmlns:wne="http://schemas.microsoft.com/office/word/2006/wordml" xmlns:wps="http://schemas.microsoft.com/office/word/2010/wordprocessingShape" mc:Ignorable="w14 w15 w16se wp14">
+<w:ftr xmlns:wpc="http://schemas.microsoft.com/office/word/2010/wordprocessingCanvas" xmlns:cx="http://schemas.microsoft.com/office/drawing/2014/chartex" xmlns:cx1="http://schemas.microsoft.com/office/drawing/2015/9/8/chartex" xmlns:cx2="http://schemas.microsoft.com/office/drawing/2015/10/21/chartex" xmlns:cx3="http://schemas.microsoft.com/office/drawing/2016/5/9/chartex" xmlns:cx4="http://schemas.microsoft.com/office/drawing/2016/5/10/chartex" xmlns:cx5="http://schemas.microsoft.com/office/drawing/2016/5/11/chartex" xmlns:mc="http://schemas.openxmlformats.org/markup-compatibility/2006" xmlns:o="urn:schemas-microsoft-com:office:office" xmlns:r="http://schemas.openxmlformats.org/officeDocument/2006/relationships" xmlns:m="http://schemas.openxmlformats.org/officeDocument/2006/math" xmlns:v="urn:schemas-microsoft-com:vml" xmlns:wp14="http://schemas.microsoft.com/office/word/2010/wordprocessingDrawing" xmlns:wp="http://schemas.openxmlformats.org/drawingml/2006/wordprocessingDrawing" xmlns:w10="urn:schemas-microsoft-com:office:word" xmlns:w="http://schemas.openxmlformats.org/wordprocessingml/2006/main" xmlns:w14="http://schemas.microsoft.com/office/word/2010/wordml" xmlns:w15="http://schemas.microsoft.com/office/word/2012/wordml" xmlns:w16se="http://schemas.microsoft.com/office/word/2015/wordml/symex" xmlns:wpg="http://schemas.microsoft.com/office/word/2010/wordprocessingGroup" xmlns:wpi="http://schemas.microsoft.com/office/word/2010/wordprocessingInk" xmlns:wne="http://schemas.microsoft.com/office/word/2006/wordml" xmlns:wps="http://schemas.microsoft.com/office/word/2010/wordprocessingShape" mc:Ignorable="w14 w15 w16se wp14">
   <w:p>
     <w:pPr>
       <w:pStyle w:val="Piedepgina"/>
@@ -1055,7 +1927,7 @@
 </file>
 
 <file path=word/footnotes.xml><?xml version="1.0" encoding="utf-8"?>
-<w:footnotes xmlns:wpc="http://schemas.microsoft.com/office/word/2010/wordprocessingCanvas" xmlns:cx="http://schemas.microsoft.com/office/drawing/2014/chartex" xmlns:cx1="http://schemas.microsoft.com/office/drawing/2015/9/8/chartex" xmlns:cx2="http://schemas.microsoft.com/office/drawing/2015/10/21/chartex" xmlns:mc="http://schemas.openxmlformats.org/markup-compatibility/2006" xmlns:o="urn:schemas-microsoft-com:office:office" xmlns:r="http://schemas.openxmlformats.org/officeDocument/2006/relationships" xmlns:m="http://schemas.openxmlformats.org/officeDocument/2006/math" xmlns:v="urn:schemas-microsoft-com:vml" xmlns:wp14="http://schemas.microsoft.com/office/word/2010/wordprocessingDrawing" xmlns:wp="http://schemas.openxmlformats.org/drawingml/2006/wordprocessingDrawing" xmlns:w10="urn:schemas-microsoft-com:office:word" xmlns:w="http://schemas.openxmlformats.org/wordprocessingml/2006/main" xmlns:w14="http://schemas.microsoft.com/office/word/2010/wordml" xmlns:w15="http://schemas.microsoft.com/office/word/2012/wordml" xmlns:w16se="http://schemas.microsoft.com/office/word/2015/wordml/symex" xmlns:wpg="http://schemas.microsoft.com/office/word/2010/wordprocessingGroup" xmlns:wpi="http://schemas.microsoft.com/office/word/2010/wordprocessingInk" xmlns:wne="http://schemas.microsoft.com/office/word/2006/wordml" xmlns:wps="http://schemas.microsoft.com/office/word/2010/wordprocessingShape" mc:Ignorable="w14 w15 w16se wp14">
+<w:footnotes xmlns:wpc="http://schemas.microsoft.com/office/word/2010/wordprocessingCanvas" xmlns:cx="http://schemas.microsoft.com/office/drawing/2014/chartex" xmlns:cx1="http://schemas.microsoft.com/office/drawing/2015/9/8/chartex" xmlns:cx2="http://schemas.microsoft.com/office/drawing/2015/10/21/chartex" xmlns:cx3="http://schemas.microsoft.com/office/drawing/2016/5/9/chartex" xmlns:cx4="http://schemas.microsoft.com/office/drawing/2016/5/10/chartex" xmlns:cx5="http://schemas.microsoft.com/office/drawing/2016/5/11/chartex" xmlns:mc="http://schemas.openxmlformats.org/markup-compatibility/2006" xmlns:o="urn:schemas-microsoft-com:office:office" xmlns:r="http://schemas.openxmlformats.org/officeDocument/2006/relationships" xmlns:m="http://schemas.openxmlformats.org/officeDocument/2006/math" xmlns:v="urn:schemas-microsoft-com:vml" xmlns:wp14="http://schemas.microsoft.com/office/word/2010/wordprocessingDrawing" xmlns:wp="http://schemas.openxmlformats.org/drawingml/2006/wordprocessingDrawing" xmlns:w10="urn:schemas-microsoft-com:office:word" xmlns:w="http://schemas.openxmlformats.org/wordprocessingml/2006/main" xmlns:w14="http://schemas.microsoft.com/office/word/2010/wordml" xmlns:w15="http://schemas.microsoft.com/office/word/2012/wordml" xmlns:w16se="http://schemas.microsoft.com/office/word/2015/wordml/symex" xmlns:wpg="http://schemas.microsoft.com/office/word/2010/wordprocessingGroup" xmlns:wpi="http://schemas.microsoft.com/office/word/2010/wordprocessingInk" xmlns:wne="http://schemas.microsoft.com/office/word/2006/wordml" xmlns:wps="http://schemas.microsoft.com/office/word/2010/wordprocessingShape" mc:Ignorable="w14 w15 w16se wp14">
   <w:footnote w:type="separator" w:id="-1">
     <w:p>
       <w:pPr>
@@ -1080,7 +1952,7 @@
 </file>
 
 <file path=word/header1.xml><?xml version="1.0" encoding="utf-8"?>
-<w:hdr xmlns:wpc="http://schemas.microsoft.com/office/word/2010/wordprocessingCanvas" xmlns:cx="http://schemas.microsoft.com/office/drawing/2014/chartex" xmlns:cx1="http://schemas.microsoft.com/office/drawing/2015/9/8/chartex" xmlns:cx2="http://schemas.microsoft.com/office/drawing/2015/10/21/chartex" xmlns:mc="http://schemas.openxmlformats.org/markup-compatibility/2006" xmlns:o="urn:schemas-microsoft-com:office:office" xmlns:r="http://schemas.openxmlformats.org/officeDocument/2006/relationships" xmlns:m="http://schemas.openxmlformats.org/officeDocument/2006/math" xmlns:v="urn:schemas-microsoft-com:vml" xmlns:wp14="http://schemas.microsoft.com/office/word/2010/wordprocessingDrawing" xmlns:wp="http://schemas.openxmlformats.org/drawingml/2006/wordprocessingDrawing" xmlns:w10="urn:schemas-microsoft-com:office:word" xmlns:w="http://schemas.openxmlformats.org/wordprocessingml/2006/main" xmlns:w14="http://schemas.microsoft.com/office/word/2010/wordml" xmlns:w15="http://schemas.microsoft.com/office/word/2012/wordml" xmlns:w16se="http://schemas.microsoft.com/office/word/2015/wordml/symex" xmlns:wpg="http://schemas.microsoft.com/office/word/2010/wordprocessingGroup" xmlns:wpi="http://schemas.microsoft.com/office/word/2010/wordprocessingInk" xmlns:wne="http://schemas.microsoft.com/office/word/2006/wordml" xmlns:wps="http://schemas.microsoft.com/office/word/2010/wordprocessingShape" mc:Ignorable="w14 w15 w16se wp14">
+<w:hdr xmlns:wpc="http://schemas.microsoft.com/office/word/2010/wordprocessingCanvas" xmlns:cx="http://schemas.microsoft.com/office/drawing/2014/chartex" xmlns:cx1="http://schemas.microsoft.com/office/drawing/2015/9/8/chartex" xmlns:cx2="http://schemas.microsoft.com/office/drawing/2015/10/21/chartex" xmlns:cx3="http://schemas.microsoft.com/office/drawing/2016/5/9/chartex" xmlns:cx4="http://schemas.microsoft.com/office/drawing/2016/5/10/chartex" xmlns:cx5="http://schemas.microsoft.com/office/drawing/2016/5/11/chartex" xmlns:mc="http://schemas.openxmlformats.org/markup-compatibility/2006" xmlns:o="urn:schemas-microsoft-com:office:office" xmlns:r="http://schemas.openxmlformats.org/officeDocument/2006/relationships" xmlns:m="http://schemas.openxmlformats.org/officeDocument/2006/math" xmlns:v="urn:schemas-microsoft-com:vml" xmlns:wp14="http://schemas.microsoft.com/office/word/2010/wordprocessingDrawing" xmlns:wp="http://schemas.openxmlformats.org/drawingml/2006/wordprocessingDrawing" xmlns:w10="urn:schemas-microsoft-com:office:word" xmlns:w="http://schemas.openxmlformats.org/wordprocessingml/2006/main" xmlns:w14="http://schemas.microsoft.com/office/word/2010/wordml" xmlns:w15="http://schemas.microsoft.com/office/word/2012/wordml" xmlns:w16se="http://schemas.microsoft.com/office/word/2015/wordml/symex" xmlns:wpg="http://schemas.microsoft.com/office/word/2010/wordprocessingGroup" xmlns:wpi="http://schemas.microsoft.com/office/word/2010/wordprocessingInk" xmlns:wne="http://schemas.microsoft.com/office/word/2006/wordml" xmlns:wps="http://schemas.microsoft.com/office/word/2010/wordprocessingShape" mc:Ignorable="w14 w15 w16se wp14">
   <w:p>
     <w:pPr>
       <w:pStyle w:val="Encabezado"/>
@@ -1090,7 +1962,7 @@
 </file>
 
 <file path=word/header2.xml><?xml version="1.0" encoding="utf-8"?>
-<w:hdr xmlns:wpc="http://schemas.microsoft.com/office/word/2010/wordprocessingCanvas" xmlns:cx="http://schemas.microsoft.com/office/drawing/2014/chartex" xmlns:cx1="http://schemas.microsoft.com/office/drawing/2015/9/8/chartex" xmlns:cx2="http://schemas.microsoft.com/office/drawing/2015/10/21/chartex" xmlns:mc="http://schemas.openxmlformats.org/markup-compatibility/2006" xmlns:o="urn:schemas-microsoft-com:office:office" xmlns:r="http://schemas.openxmlformats.org/officeDocument/2006/relationships" xmlns:m="http://schemas.openxmlformats.org/officeDocument/2006/math" xmlns:v="urn:schemas-microsoft-com:vml" xmlns:wp14="http://schemas.microsoft.com/office/word/2010/wordprocessingDrawing" xmlns:wp="http://schemas.openxmlformats.org/drawingml/2006/wordprocessingDrawing" xmlns:w10="urn:schemas-microsoft-com:office:word" xmlns:w="http://schemas.openxmlformats.org/wordprocessingml/2006/main" xmlns:w14="http://schemas.microsoft.com/office/word/2010/wordml" xmlns:w15="http://schemas.microsoft.com/office/word/2012/wordml" xmlns:w16se="http://schemas.microsoft.com/office/word/2015/wordml/symex" xmlns:wpg="http://schemas.microsoft.com/office/word/2010/wordprocessingGroup" xmlns:wpi="http://schemas.microsoft.com/office/word/2010/wordprocessingInk" xmlns:wne="http://schemas.microsoft.com/office/word/2006/wordml" xmlns:wps="http://schemas.microsoft.com/office/word/2010/wordprocessingShape" mc:Ignorable="w14 w15 w16se wp14">
+<w:hdr xmlns:wpc="http://schemas.microsoft.com/office/word/2010/wordprocessingCanvas" xmlns:cx="http://schemas.microsoft.com/office/drawing/2014/chartex" xmlns:cx1="http://schemas.microsoft.com/office/drawing/2015/9/8/chartex" xmlns:cx2="http://schemas.microsoft.com/office/drawing/2015/10/21/chartex" xmlns:cx3="http://schemas.microsoft.com/office/drawing/2016/5/9/chartex" xmlns:cx4="http://schemas.microsoft.com/office/drawing/2016/5/10/chartex" xmlns:cx5="http://schemas.microsoft.com/office/drawing/2016/5/11/chartex" xmlns:mc="http://schemas.openxmlformats.org/markup-compatibility/2006" xmlns:o="urn:schemas-microsoft-com:office:office" xmlns:r="http://schemas.openxmlformats.org/officeDocument/2006/relationships" xmlns:m="http://schemas.openxmlformats.org/officeDocument/2006/math" xmlns:v="urn:schemas-microsoft-com:vml" xmlns:wp14="http://schemas.microsoft.com/office/word/2010/wordprocessingDrawing" xmlns:wp="http://schemas.openxmlformats.org/drawingml/2006/wordprocessingDrawing" xmlns:w10="urn:schemas-microsoft-com:office:word" xmlns:w="http://schemas.openxmlformats.org/wordprocessingml/2006/main" xmlns:w14="http://schemas.microsoft.com/office/word/2010/wordml" xmlns:w15="http://schemas.microsoft.com/office/word/2012/wordml" xmlns:w16se="http://schemas.microsoft.com/office/word/2015/wordml/symex" xmlns:wpg="http://schemas.microsoft.com/office/word/2010/wordprocessingGroup" xmlns:wpi="http://schemas.microsoft.com/office/word/2010/wordprocessingInk" xmlns:wne="http://schemas.microsoft.com/office/word/2006/wordml" xmlns:wps="http://schemas.microsoft.com/office/word/2010/wordprocessingShape" mc:Ignorable="w14 w15 w16se wp14">
   <w:p>
     <w:pPr>
       <w:pStyle w:val="Encabezado"/>
@@ -1100,7 +1972,7 @@
 </file>
 
 <file path=word/header3.xml><?xml version="1.0" encoding="utf-8"?>
-<w:hdr xmlns:wpc="http://schemas.microsoft.com/office/word/2010/wordprocessingCanvas" xmlns:cx="http://schemas.microsoft.com/office/drawing/2014/chartex" xmlns:cx1="http://schemas.microsoft.com/office/drawing/2015/9/8/chartex" xmlns:cx2="http://schemas.microsoft.com/office/drawing/2015/10/21/chartex" xmlns:mc="http://schemas.openxmlformats.org/markup-compatibility/2006" xmlns:o="urn:schemas-microsoft-com:office:office" xmlns:r="http://schemas.openxmlformats.org/officeDocument/2006/relationships" xmlns:m="http://schemas.openxmlformats.org/officeDocument/2006/math" xmlns:v="urn:schemas-microsoft-com:vml" xmlns:wp14="http://schemas.microsoft.com/office/word/2010/wordprocessingDrawing" xmlns:wp="http://schemas.openxmlformats.org/drawingml/2006/wordprocessingDrawing" xmlns:w10="urn:schemas-microsoft-com:office:word" xmlns:w="http://schemas.openxmlformats.org/wordprocessingml/2006/main" xmlns:w14="http://schemas.microsoft.com/office/word/2010/wordml" xmlns:w15="http://schemas.microsoft.com/office/word/2012/wordml" xmlns:w16se="http://schemas.microsoft.com/office/word/2015/wordml/symex" xmlns:wpg="http://schemas.microsoft.com/office/word/2010/wordprocessingGroup" xmlns:wpi="http://schemas.microsoft.com/office/word/2010/wordprocessingInk" xmlns:wne="http://schemas.microsoft.com/office/word/2006/wordml" xmlns:wps="http://schemas.microsoft.com/office/word/2010/wordprocessingShape" mc:Ignorable="w14 w15 w16se wp14">
+<w:hdr xmlns:wpc="http://schemas.microsoft.com/office/word/2010/wordprocessingCanvas" xmlns:cx="http://schemas.microsoft.com/office/drawing/2014/chartex" xmlns:cx1="http://schemas.microsoft.com/office/drawing/2015/9/8/chartex" xmlns:cx2="http://schemas.microsoft.com/office/drawing/2015/10/21/chartex" xmlns:cx3="http://schemas.microsoft.com/office/drawing/2016/5/9/chartex" xmlns:cx4="http://schemas.microsoft.com/office/drawing/2016/5/10/chartex" xmlns:cx5="http://schemas.microsoft.com/office/drawing/2016/5/11/chartex" xmlns:mc="http://schemas.openxmlformats.org/markup-compatibility/2006" xmlns:o="urn:schemas-microsoft-com:office:office" xmlns:r="http://schemas.openxmlformats.org/officeDocument/2006/relationships" xmlns:m="http://schemas.openxmlformats.org/officeDocument/2006/math" xmlns:v="urn:schemas-microsoft-com:vml" xmlns:wp14="http://schemas.microsoft.com/office/word/2010/wordprocessingDrawing" xmlns:wp="http://schemas.openxmlformats.org/drawingml/2006/wordprocessingDrawing" xmlns:w10="urn:schemas-microsoft-com:office:word" xmlns:w="http://schemas.openxmlformats.org/wordprocessingml/2006/main" xmlns:w14="http://schemas.microsoft.com/office/word/2010/wordml" xmlns:w15="http://schemas.microsoft.com/office/word/2012/wordml" xmlns:w16se="http://schemas.microsoft.com/office/word/2015/wordml/symex" xmlns:wpg="http://schemas.microsoft.com/office/word/2010/wordprocessingGroup" xmlns:wpi="http://schemas.microsoft.com/office/word/2010/wordprocessingInk" xmlns:wne="http://schemas.microsoft.com/office/word/2006/wordml" xmlns:wps="http://schemas.microsoft.com/office/word/2010/wordprocessingShape" mc:Ignorable="w14 w15 w16se wp14">
   <w:p>
     <w:pPr>
       <w:pStyle w:val="Encabezado"/>
@@ -1110,7 +1982,7 @@
 </file>
 
 <file path=word/numbering.xml><?xml version="1.0" encoding="utf-8"?>
-<w:numbering xmlns:wpc="http://schemas.microsoft.com/office/word/2010/wordprocessingCanvas" xmlns:cx="http://schemas.microsoft.com/office/drawing/2014/chartex" xmlns:cx1="http://schemas.microsoft.com/office/drawing/2015/9/8/chartex" xmlns:cx2="http://schemas.microsoft.com/office/drawing/2015/10/21/chartex" xmlns:mc="http://schemas.openxmlformats.org/markup-compatibility/2006" xmlns:o="urn:schemas-microsoft-com:office:office" xmlns:r="http://schemas.openxmlformats.org/officeDocument/2006/relationships" xmlns:m="http://schemas.openxmlformats.org/officeDocument/2006/math" xmlns:v="urn:schemas-microsoft-com:vml" xmlns:wp14="http://schemas.microsoft.com/office/word/2010/wordprocessingDrawing" xmlns:wp="http://schemas.openxmlformats.org/drawingml/2006/wordprocessingDrawing" xmlns:w10="urn:schemas-microsoft-com:office:word" xmlns:w="http://schemas.openxmlformats.org/wordprocessingml/2006/main" xmlns:w14="http://schemas.microsoft.com/office/word/2010/wordml" xmlns:w15="http://schemas.microsoft.com/office/word/2012/wordml" xmlns:w16se="http://schemas.microsoft.com/office/word/2015/wordml/symex" xmlns:wpg="http://schemas.microsoft.com/office/word/2010/wordprocessingGroup" xmlns:wpi="http://schemas.microsoft.com/office/word/2010/wordprocessingInk" xmlns:wne="http://schemas.microsoft.com/office/word/2006/wordml" xmlns:wps="http://schemas.microsoft.com/office/word/2010/wordprocessingShape" mc:Ignorable="w14 w15 w16se wp14">
+<w:numbering xmlns:wpc="http://schemas.microsoft.com/office/word/2010/wordprocessingCanvas" xmlns:cx="http://schemas.microsoft.com/office/drawing/2014/chartex" xmlns:cx1="http://schemas.microsoft.com/office/drawing/2015/9/8/chartex" xmlns:cx2="http://schemas.microsoft.com/office/drawing/2015/10/21/chartex" xmlns:cx3="http://schemas.microsoft.com/office/drawing/2016/5/9/chartex" xmlns:cx4="http://schemas.microsoft.com/office/drawing/2016/5/10/chartex" xmlns:cx5="http://schemas.microsoft.com/office/drawing/2016/5/11/chartex" xmlns:mc="http://schemas.openxmlformats.org/markup-compatibility/2006" xmlns:o="urn:schemas-microsoft-com:office:office" xmlns:r="http://schemas.openxmlformats.org/officeDocument/2006/relationships" xmlns:m="http://schemas.openxmlformats.org/officeDocument/2006/math" xmlns:v="urn:schemas-microsoft-com:vml" xmlns:wp14="http://schemas.microsoft.com/office/word/2010/wordprocessingDrawing" xmlns:wp="http://schemas.openxmlformats.org/drawingml/2006/wordprocessingDrawing" xmlns:w10="urn:schemas-microsoft-com:office:word" xmlns:w="http://schemas.openxmlformats.org/wordprocessingml/2006/main" xmlns:w14="http://schemas.microsoft.com/office/word/2010/wordml" xmlns:w15="http://schemas.microsoft.com/office/word/2012/wordml" xmlns:w16se="http://schemas.microsoft.com/office/word/2015/wordml/symex" xmlns:wpg="http://schemas.microsoft.com/office/word/2010/wordprocessingGroup" xmlns:wpi="http://schemas.microsoft.com/office/word/2010/wordprocessingInk" xmlns:wne="http://schemas.microsoft.com/office/word/2006/wordml" xmlns:wps="http://schemas.microsoft.com/office/word/2010/wordprocessingShape" mc:Ignorable="w14 w15 w16se wp14">
   <w:abstractNum w:abstractNumId="0" w15:restartNumberingAfterBreak="0">
     <w:nsid w:val="02B21542"/>
     <w:multiLevelType w:val="multilevel"/>
@@ -2120,7 +2992,7 @@
       </w:pPr>
     </w:pPrDefault>
   </w:docDefaults>
-  <w:latentStyles w:defLockedState="0" w:defUIPriority="99" w:defSemiHidden="0" w:defUnhideWhenUsed="0" w:defQFormat="0" w:count="372">
+  <w:latentStyles w:defLockedState="0" w:defUIPriority="99" w:defSemiHidden="0" w:defUnhideWhenUsed="0" w:defQFormat="0" w:count="374">
     <w:lsdException w:name="Normal" w:uiPriority="0" w:qFormat="1"/>
     <w:lsdException w:name="heading 1" w:uiPriority="9" w:qFormat="1"/>
     <w:lsdException w:name="heading 2" w:semiHidden="1" w:uiPriority="9" w:unhideWhenUsed="1" w:qFormat="1"/>
@@ -2226,7 +3098,6 @@
     <w:lsdException w:name="HTML Sample" w:semiHidden="1" w:unhideWhenUsed="1"/>
     <w:lsdException w:name="HTML Typewriter" w:semiHidden="1" w:unhideWhenUsed="1"/>
     <w:lsdException w:name="HTML Variable" w:semiHidden="1" w:unhideWhenUsed="1"/>
-    <w:lsdException w:name="Normal Table" w:semiHidden="1" w:unhideWhenUsed="1"/>
     <w:lsdException w:name="annotation subject" w:semiHidden="1" w:unhideWhenUsed="1"/>
     <w:lsdException w:name="No List" w:semiHidden="1" w:unhideWhenUsed="1"/>
     <w:lsdException w:name="Outline List 1" w:semiHidden="1" w:unhideWhenUsed="1"/>
@@ -2272,11 +3143,9 @@
     <w:lsdException w:name="Table Subtle 1" w:semiHidden="1" w:unhideWhenUsed="1"/>
     <w:lsdException w:name="Table Subtle 2" w:semiHidden="1" w:unhideWhenUsed="1"/>
     <w:lsdException w:name="Table Web 1" w:semiHidden="1" w:unhideWhenUsed="1"/>
-    <w:lsdException w:name="Table Web 2" w:semiHidden="1" w:unhideWhenUsed="1"/>
     <w:lsdException w:name="Table Web 3" w:semiHidden="1" w:unhideWhenUsed="1"/>
     <w:lsdException w:name="Balloon Text" w:semiHidden="1" w:unhideWhenUsed="1"/>
     <w:lsdException w:name="Table Grid" w:uiPriority="39"/>
-    <w:lsdException w:name="Table Theme" w:semiHidden="1" w:unhideWhenUsed="1"/>
     <w:lsdException w:name="Placeholder Text" w:semiHidden="1"/>
     <w:lsdException w:name="No Spacing" w:uiPriority="1" w:qFormat="1"/>
     <w:lsdException w:name="Light Shading" w:uiPriority="60"/>
@@ -2493,6 +3362,8 @@
     <w:lsdException w:name="List Table 6 Colorful Accent 6" w:uiPriority="51"/>
     <w:lsdException w:name="List Table 7 Colorful Accent 6" w:uiPriority="52"/>
     <w:lsdException w:name="Mention" w:semiHidden="1" w:unhideWhenUsed="1"/>
+    <w:lsdException w:name="Smart Hyperlink" w:semiHidden="1" w:unhideWhenUsed="1"/>
+    <w:lsdException w:name="Hashtag" w:semiHidden="1" w:unhideWhenUsed="1"/>
   </w:latentStyles>
   <w:style w:type="paragraph" w:default="1" w:styleId="Normal">
     <w:name w:val="Normal"/>
@@ -2713,7 +3584,7 @@
 </file>
 
 <file path=word/glossary/document.xml><?xml version="1.0" encoding="utf-8"?>
-<w:glossaryDocument xmlns:wpc="http://schemas.microsoft.com/office/word/2010/wordprocessingCanvas" xmlns:cx="http://schemas.microsoft.com/office/drawing/2014/chartex" xmlns:cx1="http://schemas.microsoft.com/office/drawing/2015/9/8/chartex" xmlns:cx2="http://schemas.microsoft.com/office/drawing/2015/10/21/chartex" xmlns:mc="http://schemas.openxmlformats.org/markup-compatibility/2006" xmlns:o="urn:schemas-microsoft-com:office:office" xmlns:r="http://schemas.openxmlformats.org/officeDocument/2006/relationships" xmlns:m="http://schemas.openxmlformats.org/officeDocument/2006/math" xmlns:v="urn:schemas-microsoft-com:vml" xmlns:wp14="http://schemas.microsoft.com/office/word/2010/wordprocessingDrawing" xmlns:wp="http://schemas.openxmlformats.org/drawingml/2006/wordprocessingDrawing" xmlns:w10="urn:schemas-microsoft-com:office:word" xmlns:w="http://schemas.openxmlformats.org/wordprocessingml/2006/main" xmlns:w14="http://schemas.microsoft.com/office/word/2010/wordml" xmlns:w15="http://schemas.microsoft.com/office/word/2012/wordml" xmlns:w16se="http://schemas.microsoft.com/office/word/2015/wordml/symex" xmlns:wpg="http://schemas.microsoft.com/office/word/2010/wordprocessingGroup" xmlns:wpi="http://schemas.microsoft.com/office/word/2010/wordprocessingInk" xmlns:wne="http://schemas.microsoft.com/office/word/2006/wordml" xmlns:wps="http://schemas.microsoft.com/office/word/2010/wordprocessingShape" mc:Ignorable="w14 w15 w16se wp14">
+<w:glossaryDocument xmlns:wpc="http://schemas.microsoft.com/office/word/2010/wordprocessingCanvas" xmlns:cx="http://schemas.microsoft.com/office/drawing/2014/chartex" xmlns:cx1="http://schemas.microsoft.com/office/drawing/2015/9/8/chartex" xmlns:cx2="http://schemas.microsoft.com/office/drawing/2015/10/21/chartex" xmlns:cx3="http://schemas.microsoft.com/office/drawing/2016/5/9/chartex" xmlns:cx4="http://schemas.microsoft.com/office/drawing/2016/5/10/chartex" xmlns:cx5="http://schemas.microsoft.com/office/drawing/2016/5/11/chartex" xmlns:mc="http://schemas.openxmlformats.org/markup-compatibility/2006" xmlns:o="urn:schemas-microsoft-com:office:office" xmlns:r="http://schemas.openxmlformats.org/officeDocument/2006/relationships" xmlns:m="http://schemas.openxmlformats.org/officeDocument/2006/math" xmlns:v="urn:schemas-microsoft-com:vml" xmlns:wp14="http://schemas.microsoft.com/office/word/2010/wordprocessingDrawing" xmlns:wp="http://schemas.openxmlformats.org/drawingml/2006/wordprocessingDrawing" xmlns:w10="urn:schemas-microsoft-com:office:word" xmlns:w="http://schemas.openxmlformats.org/wordprocessingml/2006/main" xmlns:w14="http://schemas.microsoft.com/office/word/2010/wordml" xmlns:w15="http://schemas.microsoft.com/office/word/2012/wordml" xmlns:w16se="http://schemas.microsoft.com/office/word/2015/wordml/symex" xmlns:wpg="http://schemas.microsoft.com/office/word/2010/wordprocessingGroup" xmlns:wpi="http://schemas.microsoft.com/office/word/2010/wordprocessingInk" xmlns:wne="http://schemas.microsoft.com/office/word/2006/wordml" xmlns:wps="http://schemas.microsoft.com/office/word/2010/wordprocessingShape" mc:Ignorable="w14 w15 w16se wp14">
   <w:docParts>
     <w:docPart>
       <w:docPartPr>
@@ -2751,6 +3622,7 @@
 <file path=word/glossary/fontTable.xml><?xml version="1.0" encoding="utf-8"?>
 <w:fonts xmlns:mc="http://schemas.openxmlformats.org/markup-compatibility/2006" xmlns:r="http://schemas.openxmlformats.org/officeDocument/2006/relationships" xmlns:w="http://schemas.openxmlformats.org/wordprocessingml/2006/main" xmlns:w14="http://schemas.microsoft.com/office/word/2010/wordml" xmlns:w15="http://schemas.microsoft.com/office/word/2012/wordml" xmlns:w16se="http://schemas.microsoft.com/office/word/2015/wordml/symex" mc:Ignorable="w14 w15 w16se">
   <w:font w:name="Times New Roman">
+    <w:altName w:val="Times New Roman"/>
     <w:panose1 w:val="02020603050405020304"/>
     <w:charset w:val="00"/>
     <w:family w:val="roman"/>
@@ -2792,6 +3664,13 @@
     <w:pitch w:val="variable"/>
     <w:sig w:usb0="E0002AFF" w:usb1="C000247B" w:usb2="00000009" w:usb3="00000000" w:csb0="000001FF" w:csb1="00000000"/>
   </w:font>
+  <w:font w:name="Consolas">
+    <w:panose1 w:val="020B0609020204030204"/>
+    <w:charset w:val="00"/>
+    <w:family w:val="modern"/>
+    <w:pitch w:val="fixed"/>
+    <w:sig w:usb0="E00006FF" w:usb1="0000FCFF" w:usb2="00000001" w:usb3="00000000" w:csb0="0000019F" w:csb1="00000000"/>
+  </w:font>
 </w:fonts>
 </file>
 
@@ -2817,6 +3696,7 @@
     <w:rsid w:val="007726E0"/>
     <w:rsid w:val="008A617B"/>
     <w:rsid w:val="00A42EEF"/>
+    <w:rsid w:val="00A56171"/>
     <w:rsid w:val="00AD1FD3"/>
     <w:rsid w:val="00B77781"/>
     <w:rsid w:val="00D43FC3"/>
@@ -2861,7 +3741,7 @@
       </w:pPr>
     </w:pPrDefault>
   </w:docDefaults>
-  <w:latentStyles w:defLockedState="0" w:defUIPriority="99" w:defSemiHidden="0" w:defUnhideWhenUsed="0" w:defQFormat="0" w:count="372">
+  <w:latentStyles w:defLockedState="0" w:defUIPriority="99" w:defSemiHidden="0" w:defUnhideWhenUsed="0" w:defQFormat="0" w:count="374">
     <w:lsdException w:name="Normal" w:uiPriority="0" w:qFormat="1"/>
     <w:lsdException w:name="heading 1" w:uiPriority="9" w:qFormat="1"/>
     <w:lsdException w:name="heading 2" w:semiHidden="1" w:uiPriority="9" w:unhideWhenUsed="1" w:qFormat="1"/>
@@ -2967,7 +3847,6 @@
     <w:lsdException w:name="HTML Sample" w:semiHidden="1" w:unhideWhenUsed="1"/>
     <w:lsdException w:name="HTML Typewriter" w:semiHidden="1" w:unhideWhenUsed="1"/>
     <w:lsdException w:name="HTML Variable" w:semiHidden="1" w:unhideWhenUsed="1"/>
-    <w:lsdException w:name="Normal Table" w:semiHidden="1" w:unhideWhenUsed="1"/>
     <w:lsdException w:name="annotation subject" w:semiHidden="1" w:unhideWhenUsed="1"/>
     <w:lsdException w:name="No List" w:semiHidden="1" w:unhideWhenUsed="1"/>
     <w:lsdException w:name="Outline List 1" w:semiHidden="1" w:unhideWhenUsed="1"/>
@@ -3013,11 +3892,9 @@
     <w:lsdException w:name="Table Subtle 1" w:semiHidden="1" w:unhideWhenUsed="1"/>
     <w:lsdException w:name="Table Subtle 2" w:semiHidden="1" w:unhideWhenUsed="1"/>
     <w:lsdException w:name="Table Web 1" w:semiHidden="1" w:unhideWhenUsed="1"/>
-    <w:lsdException w:name="Table Web 2" w:semiHidden="1" w:unhideWhenUsed="1"/>
     <w:lsdException w:name="Table Web 3" w:semiHidden="1" w:unhideWhenUsed="1"/>
     <w:lsdException w:name="Balloon Text" w:semiHidden="1" w:unhideWhenUsed="1"/>
     <w:lsdException w:name="Table Grid" w:uiPriority="39"/>
-    <w:lsdException w:name="Table Theme" w:semiHidden="1" w:unhideWhenUsed="1"/>
     <w:lsdException w:name="Placeholder Text" w:semiHidden="1"/>
     <w:lsdException w:name="No Spacing" w:uiPriority="1" w:qFormat="1"/>
     <w:lsdException w:name="Light Shading" w:uiPriority="60"/>
@@ -3234,6 +4111,8 @@
     <w:lsdException w:name="List Table 6 Colorful Accent 6" w:uiPriority="51"/>
     <w:lsdException w:name="List Table 7 Colorful Accent 6" w:uiPriority="52"/>
     <w:lsdException w:name="Mention" w:semiHidden="1" w:unhideWhenUsed="1"/>
+    <w:lsdException w:name="Smart Hyperlink" w:semiHidden="1" w:unhideWhenUsed="1"/>
+    <w:lsdException w:name="Hashtag" w:semiHidden="1" w:unhideWhenUsed="1"/>
   </w:latentStyles>
   <w:style w:type="paragraph" w:default="1" w:styleId="Normal">
     <w:name w:val="Normal"/>
@@ -3585,7 +4464,7 @@
 </file>
 
 <file path=customXml/itemProps2.xml><?xml version="1.0" encoding="utf-8"?>
-<ds:datastoreItem xmlns:ds="http://schemas.openxmlformats.org/officeDocument/2006/customXml" ds:itemID="{5DBC06AC-C8ED-4119-A51C-FF77C4D56F58}">
+<ds:datastoreItem xmlns:ds="http://schemas.openxmlformats.org/officeDocument/2006/customXml" ds:itemID="{9C04F95A-E52E-4FE3-A9FE-3ED2F9C0CB1D}">
   <ds:schemaRefs>
     <ds:schemaRef ds:uri="http://schemas.openxmlformats.org/officeDocument/2006/bibliography"/>
   </ds:schemaRefs>

</xml_diff>